<commit_message>
Updated the news section and publications
</commit_message>
<xml_diff>
--- a/staticFiles/files/Publications_website.docx
+++ b/staticFiles/files/Publications_website.docx
@@ -7,7 +7,65 @@
         <w:pStyle w:val="NormalWeb"/>
       </w:pPr>
       <w:r>
-        <w:t xml:space="preserve">Gong, X., Y. Teng, J. Zhang, Q. Gan, M. Song, A. Alaraj, P. Kner and Y. Yan (2024). </w:t>
+        <w:t xml:space="preserve">Zheng, T., E. G. Pendleton, R. P. Barrow, A. D. </w:t>
+      </w:r>
+      <w:proofErr w:type="spellStart"/>
+      <w:r>
+        <w:t>Maslesa</w:t>
+      </w:r>
+      <w:proofErr w:type="spellEnd"/>
+      <w:r>
+        <w:t xml:space="preserve">, P. A. Kner and L. J. Mortensen (2024). </w:t>
+      </w:r>
+      <w:r>
+        <w:rPr>
+          <w:i/>
+          <w:iCs/>
+        </w:rPr>
+        <w:t>Spatial polarimetric second harmonic generation evaluation of collagen in a hypophosphatasia mouse model.</w:t>
+      </w:r>
+      <w:r>
+        <w:t xml:space="preserve"> Biomedical Optics Express </w:t>
+      </w:r>
+      <w:r>
+        <w:rPr>
+          <w:b/>
+          <w:bCs/>
+        </w:rPr>
+        <w:t>15</w:t>
+      </w:r>
+      <w:r>
+        <w:t>(12): 6940-6956.</w:t>
+      </w:r>
+      <w:r>
+        <w:t xml:space="preserve"> </w:t>
+      </w:r>
+      <w:proofErr w:type="spellStart"/>
+      <w:r>
+        <w:t>doi</w:t>
+      </w:r>
+      <w:proofErr w:type="spellEnd"/>
+      <w:r>
+        <w:t xml:space="preserve">: </w:t>
+      </w:r>
+      <w:r>
+        <w:t>10.1364/BOE.529428</w:t>
+      </w:r>
+    </w:p>
+    <w:p>
+      <w:pPr>
+        <w:pStyle w:val="NormalWeb"/>
+      </w:pPr>
+      <w:r>
+        <w:t xml:space="preserve">Gong, X., Y. Teng, J. Zhang, Q. Gan, M. Song, A. </w:t>
+      </w:r>
+      <w:proofErr w:type="spellStart"/>
+      <w:r>
+        <w:t>Alaraj</w:t>
+      </w:r>
+      <w:proofErr w:type="spellEnd"/>
+      <w:r>
+        <w:t xml:space="preserve">, P. Kner and Y. Yan (2024). </w:t>
       </w:r>
       <w:r>
         <w:rPr>
@@ -20,7 +78,15 @@
         <w:t xml:space="preserve"> Metabolic Engineering 86: 66-77.</w:t>
       </w:r>
       <w:r>
-        <w:t xml:space="preserve"> doi: </w:t>
+        <w:t xml:space="preserve"> </w:t>
+      </w:r>
+      <w:proofErr w:type="spellStart"/>
+      <w:r>
+        <w:t>doi</w:t>
+      </w:r>
+      <w:proofErr w:type="spellEnd"/>
+      <w:r>
+        <w:t xml:space="preserve">: </w:t>
       </w:r>
       <w:r>
         <w:t>10.1016/j.ymben.2024.09.008</w:t>
@@ -44,7 +110,15 @@
         <w:t>. Optics Express 32(20): 35406-35418.</w:t>
       </w:r>
       <w:r>
-        <w:t xml:space="preserve"> doi: </w:t>
+        <w:t xml:space="preserve"> </w:t>
+      </w:r>
+      <w:proofErr w:type="spellStart"/>
+      <w:r>
+        <w:t>doi</w:t>
+      </w:r>
+      <w:proofErr w:type="spellEnd"/>
+      <w:r>
+        <w:t xml:space="preserve">: </w:t>
       </w:r>
       <w:r>
         <w:t>10.1364/OE.535429</w:t>
@@ -65,10 +139,23 @@
         <w:t>Decreased GABA levels during development result in increased connectivity in the larval zebrafish tectum</w:t>
       </w:r>
       <w:r>
-        <w:t xml:space="preserve">. bioRxiv: 2024.2009.2011.612511. </w:t>
-      </w:r>
-      <w:r>
-        <w:t xml:space="preserve">doi: </w:t>
+        <w:t xml:space="preserve">. </w:t>
+      </w:r>
+      <w:proofErr w:type="spellStart"/>
+      <w:r>
+        <w:t>bioRxiv</w:t>
+      </w:r>
+      <w:proofErr w:type="spellEnd"/>
+      <w:r>
+        <w:t xml:space="preserve">: 2024.2009.2011.612511. </w:t>
+      </w:r>
+      <w:proofErr w:type="spellStart"/>
+      <w:r>
+        <w:t>doi</w:t>
+      </w:r>
+      <w:proofErr w:type="spellEnd"/>
+      <w:r>
+        <w:t xml:space="preserve">: </w:t>
       </w:r>
       <w:r>
         <w:rPr>
@@ -82,7 +169,215 @@
         <w:pStyle w:val="NormalWeb"/>
       </w:pPr>
       <w:r>
-        <w:t xml:space="preserve">Rosen, J., S. Alford, B. Allan, V. Anand, S. Arnon, F. G. Arockiaraj, J. Art, B. Bai, G. M. Balasubramaniam, T. Birnbaum, N. S. Bisht, D. Blinder, L. Cao, Q. Chen, Z. Chen, V. Dubey, K. Egiazarian, M. Ercan, A. Forbes, G. Gopakumar, Y. Gao, S. Gigan, P. Gocłowski, S. Gopinath, A. Greenbaum, R. Horisaki, D. Ierodiaconou, S. Juodkazis, T. Karmakar, V. Katkovnik, S. N. Khonina, P. Kner, V. Kravets, R. Kumar, Y. Lai, C. Li, J. Li, S. Li, Y. Li, J. Liang, G. Manavalan, A. C. Mandal, M. Manisha, C. Mann, M. J. Marzejon, C. Moodley, J. Morikawa, I. Muniraj, D. Narbutis, S. H. Ng, F. Nothlawala, J. Oh, A. Ozcan, Y. Park, A. P. Porfirev, M. Potcoava, S. Prabhakar, J. Pu, M. R. Rai, M. Rogalski, M. Ryu, S. Choudhary, G. R. Salla, P. Schelkens, S. F. Şener, I. Shevkunov, T. Shimobaba, R. K. Singh, R. P. Singh, A. Stern, J. Sun, S. Zhou, C. Zuo, Z. Zurawski, T. Tahara, V. Tiwari, M. Trusiak, R. V. Vinu, S. G. Volotovskiy, H. Yılmaz, H. B. De Aguiar, B. S. Ahluwalia and A. Ahmad (2024). </w:t>
+        <w:t xml:space="preserve">Rosen, J., S. Alford, B. Allan, V. Anand, S. Arnon, F. G. Arockiaraj, J. Art, B. Bai, G. M. </w:t>
+      </w:r>
+      <w:proofErr w:type="spellStart"/>
+      <w:r>
+        <w:t>Balasubramaniam</w:t>
+      </w:r>
+      <w:proofErr w:type="spellEnd"/>
+      <w:r>
+        <w:t xml:space="preserve">, T. Birnbaum, N. S. Bisht, D. Blinder, L. Cao, Q. Chen, Z. Chen, V. Dubey, K. </w:t>
+      </w:r>
+      <w:proofErr w:type="spellStart"/>
+      <w:r>
+        <w:t>Egiazarian</w:t>
+      </w:r>
+      <w:proofErr w:type="spellEnd"/>
+      <w:r>
+        <w:t xml:space="preserve">, M. </w:t>
+      </w:r>
+      <w:proofErr w:type="spellStart"/>
+      <w:r>
+        <w:t>Ercan</w:t>
+      </w:r>
+      <w:proofErr w:type="spellEnd"/>
+      <w:r>
+        <w:t xml:space="preserve">, A. Forbes, G. </w:t>
+      </w:r>
+      <w:proofErr w:type="spellStart"/>
+      <w:r>
+        <w:t>Gopakumar</w:t>
+      </w:r>
+      <w:proofErr w:type="spellEnd"/>
+      <w:r>
+        <w:t xml:space="preserve">, Y. Gao, S. Gigan, P. </w:t>
+      </w:r>
+      <w:proofErr w:type="spellStart"/>
+      <w:r>
+        <w:t>Gocłowski</w:t>
+      </w:r>
+      <w:proofErr w:type="spellEnd"/>
+      <w:r>
+        <w:t xml:space="preserve">, S. Gopinath, A. Greenbaum, R. </w:t>
+      </w:r>
+      <w:proofErr w:type="spellStart"/>
+      <w:r>
+        <w:t>Horisaki</w:t>
+      </w:r>
+      <w:proofErr w:type="spellEnd"/>
+      <w:r>
+        <w:t xml:space="preserve">, D. </w:t>
+      </w:r>
+      <w:proofErr w:type="spellStart"/>
+      <w:r>
+        <w:t>Ierodiaconou</w:t>
+      </w:r>
+      <w:proofErr w:type="spellEnd"/>
+      <w:r>
+        <w:t xml:space="preserve">, S. Juodkazis, T. </w:t>
+      </w:r>
+      <w:proofErr w:type="spellStart"/>
+      <w:r>
+        <w:t>Karmakar</w:t>
+      </w:r>
+      <w:proofErr w:type="spellEnd"/>
+      <w:r>
+        <w:t xml:space="preserve">, V. </w:t>
+      </w:r>
+      <w:proofErr w:type="spellStart"/>
+      <w:r>
+        <w:t>Katkovnik</w:t>
+      </w:r>
+      <w:proofErr w:type="spellEnd"/>
+      <w:r>
+        <w:t xml:space="preserve">, S. N. </w:t>
+      </w:r>
+      <w:proofErr w:type="spellStart"/>
+      <w:r>
+        <w:t>Khonina</w:t>
+      </w:r>
+      <w:proofErr w:type="spellEnd"/>
+      <w:r>
+        <w:t xml:space="preserve">, P. Kner, V. </w:t>
+      </w:r>
+      <w:proofErr w:type="spellStart"/>
+      <w:r>
+        <w:t>Kravets</w:t>
+      </w:r>
+      <w:proofErr w:type="spellEnd"/>
+      <w:r>
+        <w:t xml:space="preserve">, R. Kumar, Y. Lai, C. Li, J. Li, S. Li, Y. Li, J. Liang, G. </w:t>
+      </w:r>
+      <w:proofErr w:type="spellStart"/>
+      <w:r>
+        <w:t>Manavalan</w:t>
+      </w:r>
+      <w:proofErr w:type="spellEnd"/>
+      <w:r>
+        <w:t xml:space="preserve">, A. C. Mandal, M. Manisha, C. Mann, M. J. </w:t>
+      </w:r>
+      <w:proofErr w:type="spellStart"/>
+      <w:r>
+        <w:t>Marzejon</w:t>
+      </w:r>
+      <w:proofErr w:type="spellEnd"/>
+      <w:r>
+        <w:t xml:space="preserve">, C. Moodley, J. Morikawa, I. </w:t>
+      </w:r>
+      <w:proofErr w:type="spellStart"/>
+      <w:r>
+        <w:t>Muniraj</w:t>
+      </w:r>
+      <w:proofErr w:type="spellEnd"/>
+      <w:r>
+        <w:t xml:space="preserve">, D. </w:t>
+      </w:r>
+      <w:proofErr w:type="spellStart"/>
+      <w:r>
+        <w:t>Narbutis</w:t>
+      </w:r>
+      <w:proofErr w:type="spellEnd"/>
+      <w:r>
+        <w:t xml:space="preserve">, S. H. Ng, F. </w:t>
+      </w:r>
+      <w:proofErr w:type="spellStart"/>
+      <w:r>
+        <w:t>Nothlawala</w:t>
+      </w:r>
+      <w:proofErr w:type="spellEnd"/>
+      <w:r>
+        <w:t xml:space="preserve">, J. Oh, A. </w:t>
+      </w:r>
+      <w:proofErr w:type="spellStart"/>
+      <w:r>
+        <w:t>Ozcan</w:t>
+      </w:r>
+      <w:proofErr w:type="spellEnd"/>
+      <w:r>
+        <w:t xml:space="preserve">, Y. Park, A. P. </w:t>
+      </w:r>
+      <w:proofErr w:type="spellStart"/>
+      <w:r>
+        <w:t>Porfirev</w:t>
+      </w:r>
+      <w:proofErr w:type="spellEnd"/>
+      <w:r>
+        <w:t xml:space="preserve">, M. </w:t>
+      </w:r>
+      <w:proofErr w:type="spellStart"/>
+      <w:r>
+        <w:t>Potcoava</w:t>
+      </w:r>
+      <w:proofErr w:type="spellEnd"/>
+      <w:r>
+        <w:t xml:space="preserve">, S. Prabhakar, J. Pu, M. R. Rai, M. Rogalski, M. Ryu, S. Choudhary, G. R. Salla, P. </w:t>
+      </w:r>
+      <w:proofErr w:type="spellStart"/>
+      <w:r>
+        <w:t>Schelkens</w:t>
+      </w:r>
+      <w:proofErr w:type="spellEnd"/>
+      <w:r>
+        <w:t xml:space="preserve">, S. F. </w:t>
+      </w:r>
+      <w:proofErr w:type="spellStart"/>
+      <w:r>
+        <w:t>Şener</w:t>
+      </w:r>
+      <w:proofErr w:type="spellEnd"/>
+      <w:r>
+        <w:t xml:space="preserve">, I. Shevkunov, T. Shimobaba, R. K. Singh, R. P. Singh, A. Stern, J. Sun, S. Zhou, C. </w:t>
+      </w:r>
+      <w:proofErr w:type="spellStart"/>
+      <w:r>
+        <w:t>Zuo</w:t>
+      </w:r>
+      <w:proofErr w:type="spellEnd"/>
+      <w:r>
+        <w:t xml:space="preserve">, Z. </w:t>
+      </w:r>
+      <w:proofErr w:type="spellStart"/>
+      <w:r>
+        <w:t>Zurawski</w:t>
+      </w:r>
+      <w:proofErr w:type="spellEnd"/>
+      <w:r>
+        <w:t xml:space="preserve">, T. </w:t>
+      </w:r>
+      <w:proofErr w:type="spellStart"/>
+      <w:r>
+        <w:t>Tahara</w:t>
+      </w:r>
+      <w:proofErr w:type="spellEnd"/>
+      <w:r>
+        <w:t xml:space="preserve">, V. Tiwari, M. Trusiak, R. V. </w:t>
+      </w:r>
+      <w:proofErr w:type="spellStart"/>
+      <w:r>
+        <w:t>Vinu</w:t>
+      </w:r>
+      <w:proofErr w:type="spellEnd"/>
+      <w:r>
+        <w:t xml:space="preserve">, S. G. </w:t>
+      </w:r>
+      <w:proofErr w:type="spellStart"/>
+      <w:r>
+        <w:t>Volotovskiy</w:t>
+      </w:r>
+      <w:proofErr w:type="spellEnd"/>
+      <w:r>
+        <w:t xml:space="preserve">, H. Yılmaz, H. B. De Aguiar, B. S. Ahluwalia and A. Ahmad (2024). </w:t>
       </w:r>
       <w:r>
         <w:rPr>
@@ -95,7 +390,15 @@
         <w:t>. Applied Physics B 130(9): 166.</w:t>
       </w:r>
       <w:r>
-        <w:t xml:space="preserve"> doi: </w:t>
+        <w:t xml:space="preserve"> </w:t>
+      </w:r>
+      <w:proofErr w:type="spellStart"/>
+      <w:r>
+        <w:t>doi</w:t>
+      </w:r>
+      <w:proofErr w:type="spellEnd"/>
+      <w:r>
+        <w:t xml:space="preserve">: </w:t>
       </w:r>
       <w:r>
         <w:t>10.1007/s00340-024-08280-3</w:t>
@@ -115,8 +418,13 @@
         <w:t>Optimizing self-interference digital holography for single-molecule localization</w:t>
       </w:r>
       <w:r>
-        <w:t>, Opt. Express 31, 29352-29367 (2023). doi</w:t>
-      </w:r>
+        <w:t xml:space="preserve">, Opt. Express 31, 29352-29367 (2023). </w:t>
+      </w:r>
+      <w:proofErr w:type="spellStart"/>
+      <w:r>
+        <w:t>doi</w:t>
+      </w:r>
+      <w:proofErr w:type="spellEnd"/>
       <w:r>
         <w:t>: 10.1364/OE.499724</w:t>
       </w:r>
@@ -135,8 +443,13 @@
         <w:t>Volumetric light sheet imaging with adaptive optics correction</w:t>
       </w:r>
       <w:r>
-        <w:t>, Biomedical Optics Express 14, 1757-1771 (2023). doi</w:t>
-      </w:r>
+        <w:t xml:space="preserve">, Biomedical Optics Express 14, 1757-1771 (2023). </w:t>
+      </w:r>
+      <w:proofErr w:type="spellStart"/>
+      <w:r>
+        <w:t>doi</w:t>
+      </w:r>
+      <w:proofErr w:type="spellEnd"/>
       <w:r>
         <w:t>: 10.1364/BOE.473237</w:t>
       </w:r>
@@ -158,8 +471,13 @@
         <w:t>, Biomedical Optics Express 14, 1732-1756 (2023).</w:t>
       </w:r>
       <w:r>
-        <w:t xml:space="preserve"> doi</w:t>
-      </w:r>
+        <w:t xml:space="preserve"> </w:t>
+      </w:r>
+      <w:proofErr w:type="spellStart"/>
+      <w:r>
+        <w:t>doi</w:t>
+      </w:r>
+      <w:proofErr w:type="spellEnd"/>
       <w:r>
         <w:t>:</w:t>
       </w:r>
@@ -187,8 +505,13 @@
         <w:t>, Frontiers in Neuroimaging 2 (2023).</w:t>
       </w:r>
       <w:r>
-        <w:t xml:space="preserve"> doi</w:t>
-      </w:r>
+        <w:t xml:space="preserve"> </w:t>
+      </w:r>
+      <w:proofErr w:type="spellStart"/>
+      <w:r>
+        <w:t>doi</w:t>
+      </w:r>
+      <w:proofErr w:type="spellEnd"/>
       <w:r>
         <w:t>: 10.3389/fnimg.2023.959601</w:t>
       </w:r>
@@ -198,11 +521,64 @@
         <w:pStyle w:val="NormalWeb"/>
       </w:pPr>
       <w:r>
-        <w:t xml:space="preserve">J. Rosen, S. Alford, V. Anand, J. Art, P. Bouchal, Z. Bouchal, M.-U. Erdenebat, L. Huang, A. Ishii, S. Juodkazis, N. Kim, P. Kner, T. Koujin, Y. Kozawa, D. Liang, J. Liu, C. Mann, A. Marar, A. Matsuda, T. Nobukawa, T. Nomura, R. Oi, M. Potcoava, T. Tahara, B. L. Thanh, and H. </w:t>
-      </w:r>
-      <w:r>
         <w:lastRenderedPageBreak/>
-        <w:t xml:space="preserve">Zhou, </w:t>
+        <w:t xml:space="preserve">J. Rosen, S. Alford, V. Anand, J. Art, P. </w:t>
+      </w:r>
+      <w:proofErr w:type="spellStart"/>
+      <w:r>
+        <w:t>Bouchal</w:t>
+      </w:r>
+      <w:proofErr w:type="spellEnd"/>
+      <w:r>
+        <w:t xml:space="preserve">, Z. </w:t>
+      </w:r>
+      <w:proofErr w:type="spellStart"/>
+      <w:r>
+        <w:t>Bouchal</w:t>
+      </w:r>
+      <w:proofErr w:type="spellEnd"/>
+      <w:r>
+        <w:t xml:space="preserve">, M.-U. Erdenebat, L. Huang, A. Ishii, S. Juodkazis, N. Kim, P. Kner, T. </w:t>
+      </w:r>
+      <w:proofErr w:type="spellStart"/>
+      <w:r>
+        <w:t>Koujin</w:t>
+      </w:r>
+      <w:proofErr w:type="spellEnd"/>
+      <w:r>
+        <w:t xml:space="preserve">, Y. </w:t>
+      </w:r>
+      <w:proofErr w:type="spellStart"/>
+      <w:r>
+        <w:t>Kozawa</w:t>
+      </w:r>
+      <w:proofErr w:type="spellEnd"/>
+      <w:r>
+        <w:t xml:space="preserve">, D. Liang, J. Liu, C. Mann, A. Marar, A. Matsuda, T. </w:t>
+      </w:r>
+      <w:proofErr w:type="spellStart"/>
+      <w:r>
+        <w:t>Nobukawa</w:t>
+      </w:r>
+      <w:proofErr w:type="spellEnd"/>
+      <w:r>
+        <w:t xml:space="preserve">, T. Nomura, R. Oi, M. </w:t>
+      </w:r>
+      <w:proofErr w:type="spellStart"/>
+      <w:r>
+        <w:t>Potcoava</w:t>
+      </w:r>
+      <w:proofErr w:type="spellEnd"/>
+      <w:r>
+        <w:t xml:space="preserve">, T. </w:t>
+      </w:r>
+      <w:proofErr w:type="spellStart"/>
+      <w:r>
+        <w:t>Tahara</w:t>
+      </w:r>
+      <w:proofErr w:type="spellEnd"/>
+      <w:r>
+        <w:t xml:space="preserve">, B. L. Thanh, and H. Zhou, </w:t>
       </w:r>
       <w:r>
         <w:rPr>
@@ -216,9 +592,11 @@
       <w:r>
         <w:t xml:space="preserve"> </w:t>
       </w:r>
+      <w:proofErr w:type="spellStart"/>
       <w:r>
         <w:t>doi</w:t>
       </w:r>
+      <w:proofErr w:type="spellEnd"/>
       <w:r>
         <w:t>: 10.3390/jimaging7100197</w:t>
       </w:r>
@@ -246,7 +624,15 @@
         <w:t>1</w:t>
       </w:r>
       <w:r>
-        <w:t xml:space="preserve">(7), e203. (2021) doi: </w:t>
+        <w:t xml:space="preserve">(7), e203. (2021) </w:t>
+      </w:r>
+      <w:proofErr w:type="spellStart"/>
+      <w:r>
+        <w:t>doi</w:t>
+      </w:r>
+      <w:proofErr w:type="spellEnd"/>
+      <w:r>
+        <w:t xml:space="preserve">: </w:t>
       </w:r>
       <w:r>
         <w:t>10.1002/cpz1.203</w:t>
@@ -277,9 +663,11 @@
       <w:r>
         <w:t xml:space="preserve">(1), 3148 (2021), </w:t>
       </w:r>
+      <w:proofErr w:type="spellStart"/>
       <w:r>
         <w:t>doi</w:t>
       </w:r>
+      <w:proofErr w:type="spellEnd"/>
       <w:r>
         <w:t xml:space="preserve">: </w:t>
       </w:r>
@@ -340,10 +728,26 @@
         <w:t xml:space="preserve">, </w:t>
       </w:r>
       <w:r>
-        <w:t>posted to bioRxiv (2020).</w:t>
-      </w:r>
-      <w:r>
-        <w:t xml:space="preserve"> doi: </w:t>
+        <w:t xml:space="preserve">posted to </w:t>
+      </w:r>
+      <w:proofErr w:type="spellStart"/>
+      <w:r>
+        <w:t>bioRxiv</w:t>
+      </w:r>
+      <w:proofErr w:type="spellEnd"/>
+      <w:r>
+        <w:t xml:space="preserve"> (2020).</w:t>
+      </w:r>
+      <w:r>
+        <w:t xml:space="preserve"> </w:t>
+      </w:r>
+      <w:proofErr w:type="spellStart"/>
+      <w:r>
+        <w:t>doi</w:t>
+      </w:r>
+      <w:proofErr w:type="spellEnd"/>
+      <w:r>
+        <w:t xml:space="preserve">: </w:t>
       </w:r>
       <w:r>
         <w:t>10.1101/2020.04.15.043026</w:t>
@@ -406,7 +810,15 @@
         <w:pStyle w:val="NormalWeb"/>
       </w:pPr>
       <w:r>
-        <w:t xml:space="preserve">Liu, Y., S. Dale, R. Ball, A. J. VanLeuven, A. Sornborger, J. D. Lauderdale and P. Kner, </w:t>
+        <w:t xml:space="preserve">Liu, Y., S. Dale, R. Ball, A. J. VanLeuven, A. </w:t>
+      </w:r>
+      <w:proofErr w:type="spellStart"/>
+      <w:r>
+        <w:t>Sornborger</w:t>
+      </w:r>
+      <w:proofErr w:type="spellEnd"/>
+      <w:r>
+        <w:t xml:space="preserve">, J. D. Lauderdale and P. Kner, </w:t>
       </w:r>
       <w:r>
         <w:rPr>
@@ -559,6 +971,7 @@
         <w:pStyle w:val="NormalWeb"/>
       </w:pPr>
       <w:r>
+        <w:lastRenderedPageBreak/>
         <w:t xml:space="preserve">J. Xu, K. F. Tehrani, and P. Kner, </w:t>
       </w:r>
       <w:r>
@@ -597,7 +1010,6 @@
         <w:pStyle w:val="NormalWeb"/>
       </w:pPr>
       <w:r>
-        <w:lastRenderedPageBreak/>
         <w:t xml:space="preserve">B. Thomas, A. Wolstenholme, S. N. Chaudhari, E. T. Kipreos, and P. Kner, </w:t>
       </w:r>
       <w:r>
@@ -712,7 +1124,15 @@
         <w:pStyle w:val="NormalWeb"/>
       </w:pPr>
       <w:r>
-        <w:t xml:space="preserve">J. Xu, Q. Fan, K. D. Mahajan, G. Ruan, A. Herrington, K. F. Tehrani, P. Kner, and J. O. Winter, </w:t>
+        <w:t xml:space="preserve">J. Xu, Q. Fan, K. D. Mahajan, G. </w:t>
+      </w:r>
+      <w:proofErr w:type="spellStart"/>
+      <w:r>
+        <w:t>Ruan</w:t>
+      </w:r>
+      <w:proofErr w:type="spellEnd"/>
+      <w:r>
+        <w:t xml:space="preserve">, A. Herrington, K. F. Tehrani, P. Kner, and J. O. Winter, </w:t>
       </w:r>
       <w:r>
         <w:rPr>
@@ -760,7 +1180,15 @@
         <w:t>A differential cargo-loading model of ciliary length regulation by IFT</w:t>
       </w:r>
       <w:r>
-        <w:t xml:space="preserve">, Curr Biol </w:t>
+        <w:t xml:space="preserve">, </w:t>
+      </w:r>
+      <w:proofErr w:type="spellStart"/>
+      <w:r>
+        <w:t>Curr</w:t>
+      </w:r>
+      <w:proofErr w:type="spellEnd"/>
+      <w:r>
+        <w:t xml:space="preserve"> Biol </w:t>
       </w:r>
       <w:r>
         <w:rPr>
@@ -864,7 +1292,23 @@
         <w:pStyle w:val="NormalWeb"/>
       </w:pPr>
       <w:r>
-        <w:t xml:space="preserve">P. Kner, Z. Kam, D. Agard, and J. Sedat, </w:t>
+        <w:t xml:space="preserve">P. Kner, Z. Kam, D. </w:t>
+      </w:r>
+      <w:proofErr w:type="spellStart"/>
+      <w:r>
+        <w:t>Agard</w:t>
+      </w:r>
+      <w:proofErr w:type="spellEnd"/>
+      <w:r>
+        <w:t xml:space="preserve">, and J. </w:t>
+      </w:r>
+      <w:proofErr w:type="spellStart"/>
+      <w:r>
+        <w:t>Sedat</w:t>
+      </w:r>
+      <w:proofErr w:type="spellEnd"/>
+      <w:r>
+        <w:t xml:space="preserve">, </w:t>
       </w:r>
       <w:r>
         <w:rPr>
@@ -874,7 +1318,15 @@
         <w:t>Adaptive Optics in Wide-Field Microscopy</w:t>
       </w:r>
       <w:r>
-        <w:t>, Book Chapter to be published in Adaptive Optics for Biological Imaging (ed. J. A. Kubby), Taylor and Francis.</w:t>
+        <w:t xml:space="preserve">, Book Chapter to be published in Adaptive Optics for Biological Imaging (ed. J. A. </w:t>
+      </w:r>
+      <w:proofErr w:type="spellStart"/>
+      <w:r>
+        <w:t>Kubby</w:t>
+      </w:r>
+      <w:proofErr w:type="spellEnd"/>
+      <w:r>
+        <w:t>), Taylor and Francis.</w:t>
       </w:r>
     </w:p>
     <w:p>
@@ -900,7 +1352,31 @@
         <w:pStyle w:val="NormalWeb"/>
       </w:pPr>
       <w:r>
-        <w:t xml:space="preserve">A. Matsuda, L. Shao, J. Boulanger, C. Kervrann, P. M. Carlton, P. Kner, D. Agard, and J. W. Sedat, </w:t>
+        <w:t xml:space="preserve">A. Matsuda, L. Shao, J. Boulanger, C. </w:t>
+      </w:r>
+      <w:proofErr w:type="spellStart"/>
+      <w:r>
+        <w:t>Kervrann</w:t>
+      </w:r>
+      <w:proofErr w:type="spellEnd"/>
+      <w:r>
+        <w:t xml:space="preserve">, P. M. Carlton, P. Kner, D. </w:t>
+      </w:r>
+      <w:proofErr w:type="spellStart"/>
+      <w:r>
+        <w:t>Agard</w:t>
+      </w:r>
+      <w:proofErr w:type="spellEnd"/>
+      <w:r>
+        <w:t xml:space="preserve">, and J. W. </w:t>
+      </w:r>
+      <w:proofErr w:type="spellStart"/>
+      <w:r>
+        <w:t>Sedat</w:t>
+      </w:r>
+      <w:proofErr w:type="spellEnd"/>
+      <w:r>
+        <w:t xml:space="preserve">, </w:t>
       </w:r>
       <w:r>
         <w:rPr>
@@ -910,7 +1386,15 @@
         <w:t>Condensed mitotic chromosome structure at nanometer resolution using PALM and EGFP- histones</w:t>
       </w:r>
       <w:r>
-        <w:t xml:space="preserve">, PLoS One </w:t>
+        <w:t xml:space="preserve">, </w:t>
+      </w:r>
+      <w:proofErr w:type="spellStart"/>
+      <w:r>
+        <w:t>PLoS</w:t>
+      </w:r>
+      <w:proofErr w:type="spellEnd"/>
+      <w:r>
+        <w:t xml:space="preserve"> One </w:t>
       </w:r>
       <w:r>
         <w:rPr>
@@ -928,7 +1412,15 @@
         <w:pStyle w:val="NormalWeb"/>
       </w:pPr>
       <w:r>
-        <w:t xml:space="preserve">O. Azucena, J. Crest, J. Cao, W. Sullivan, P. Kner, D. Gavel, D. Dillon, S. Olivier, and J. Kubby, </w:t>
+        <w:t xml:space="preserve">O. Azucena, J. Crest, J. Cao, W. Sullivan, P. Kner, D. Gavel, D. Dillon, S. Olivier, and J. </w:t>
+      </w:r>
+      <w:proofErr w:type="spellStart"/>
+      <w:r>
+        <w:t>Kubby</w:t>
+      </w:r>
+      <w:proofErr w:type="spellEnd"/>
+      <w:r>
+        <w:t xml:space="preserve">, </w:t>
       </w:r>
       <w:r>
         <w:rPr>
@@ -938,7 +1430,15 @@
         <w:t>Wavefront aberration measurements and corrections through thick tissue using fluorescent microsphere reference beacons</w:t>
       </w:r>
       <w:r>
-        <w:t xml:space="preserve">, Opt Express </w:t>
+        <w:t xml:space="preserve">, </w:t>
+      </w:r>
+      <w:proofErr w:type="spellStart"/>
+      <w:r>
+        <w:t>Opt</w:t>
+      </w:r>
+      <w:proofErr w:type="spellEnd"/>
+      <w:r>
+        <w:t xml:space="preserve"> Express </w:t>
       </w:r>
       <w:r>
         <w:rPr>
@@ -956,7 +1456,83 @@
         <w:pStyle w:val="NormalWeb"/>
       </w:pPr>
       <w:r>
-        <w:t xml:space="preserve">P. M. Carlton, J. Boulanger, C. Kervrann, J. B. Sibarita, J. Salamero, S. Gordon-Messer, D. Bressan, J. E. Haber, S. Haase, L. Shao, L. Winoto, A. Matsuda, P. Kner, S. Uzawa, M. Gustafsson, Z. Kam, D. A. Agard, and J. W. Sedat, </w:t>
+        <w:t xml:space="preserve">P. M. Carlton, J. Boulanger, C. </w:t>
+      </w:r>
+      <w:proofErr w:type="spellStart"/>
+      <w:r>
+        <w:t>Kervrann</w:t>
+      </w:r>
+      <w:proofErr w:type="spellEnd"/>
+      <w:r>
+        <w:t xml:space="preserve">, J. B. </w:t>
+      </w:r>
+      <w:proofErr w:type="spellStart"/>
+      <w:r>
+        <w:t>Sibarita</w:t>
+      </w:r>
+      <w:proofErr w:type="spellEnd"/>
+      <w:r>
+        <w:t xml:space="preserve">, J. </w:t>
+      </w:r>
+      <w:proofErr w:type="spellStart"/>
+      <w:r>
+        <w:t>Salamero</w:t>
+      </w:r>
+      <w:proofErr w:type="spellEnd"/>
+      <w:r>
+        <w:t xml:space="preserve">, S. Gordon-Messer, D. </w:t>
+      </w:r>
+      <w:proofErr w:type="spellStart"/>
+      <w:r>
+        <w:t>Bressan</w:t>
+      </w:r>
+      <w:proofErr w:type="spellEnd"/>
+      <w:r>
+        <w:t xml:space="preserve">, J. E. Haber, S. </w:t>
+      </w:r>
+      <w:proofErr w:type="spellStart"/>
+      <w:r>
+        <w:t>Haase</w:t>
+      </w:r>
+      <w:proofErr w:type="spellEnd"/>
+      <w:r>
+        <w:t xml:space="preserve">, L. Shao, L. </w:t>
+      </w:r>
+      <w:proofErr w:type="spellStart"/>
+      <w:r>
+        <w:t>Winoto</w:t>
+      </w:r>
+      <w:proofErr w:type="spellEnd"/>
+      <w:r>
+        <w:t xml:space="preserve">, A. Matsuda, P. Kner, S. </w:t>
+      </w:r>
+      <w:proofErr w:type="spellStart"/>
+      <w:r>
+        <w:t>Uzawa</w:t>
+      </w:r>
+      <w:proofErr w:type="spellEnd"/>
+      <w:r>
+        <w:t xml:space="preserve">, M. </w:t>
+      </w:r>
+      <w:r>
+        <w:lastRenderedPageBreak/>
+        <w:t xml:space="preserve">Gustafsson, Z. Kam, D. A. </w:t>
+      </w:r>
+      <w:proofErr w:type="spellStart"/>
+      <w:r>
+        <w:t>Agard</w:t>
+      </w:r>
+      <w:proofErr w:type="spellEnd"/>
+      <w:r>
+        <w:t xml:space="preserve">, and J. W. </w:t>
+      </w:r>
+      <w:proofErr w:type="spellStart"/>
+      <w:r>
+        <w:t>Sedat</w:t>
+      </w:r>
+      <w:proofErr w:type="spellEnd"/>
+      <w:r>
+        <w:t xml:space="preserve">, </w:t>
       </w:r>
       <w:r>
         <w:rPr>
@@ -966,7 +1542,15 @@
         <w:t>Fast live simultaneous multiwavelength four-dimensional optical microscopy</w:t>
       </w:r>
       <w:r>
-        <w:t xml:space="preserve">, Proc Natl Acad Sci USA </w:t>
+        <w:t xml:space="preserve">, Proc Natl </w:t>
+      </w:r>
+      <w:proofErr w:type="spellStart"/>
+      <w:r>
+        <w:t>Acad</w:t>
+      </w:r>
+      <w:proofErr w:type="spellEnd"/>
+      <w:r>
+        <w:t xml:space="preserve"> Sci USA </w:t>
       </w:r>
       <w:r>
         <w:rPr>
@@ -984,8 +1568,23 @@
         <w:pStyle w:val="NormalWeb"/>
       </w:pPr>
       <w:r>
-        <w:lastRenderedPageBreak/>
-        <w:t xml:space="preserve">P. Kner, J. W. Sedat, D. A. Agard, and Z. Kam, </w:t>
+        <w:t xml:space="preserve">P. Kner, J. W. </w:t>
+      </w:r>
+      <w:proofErr w:type="spellStart"/>
+      <w:r>
+        <w:t>Sedat</w:t>
+      </w:r>
+      <w:proofErr w:type="spellEnd"/>
+      <w:r>
+        <w:t xml:space="preserve">, D. A. </w:t>
+      </w:r>
+      <w:proofErr w:type="spellStart"/>
+      <w:r>
+        <w:t>Agard</w:t>
+      </w:r>
+      <w:proofErr w:type="spellEnd"/>
+      <w:r>
+        <w:t xml:space="preserve">, and Z. Kam, </w:t>
       </w:r>
       <w:r>
         <w:rPr>
@@ -1013,7 +1612,31 @@
         <w:pStyle w:val="NormalWeb"/>
       </w:pPr>
       <w:r>
-        <w:t xml:space="preserve">P. Kner, B. B. Chhun, E. R. Griffis, L. Winoto, and M. G. L. Gustafsson, </w:t>
+        <w:t xml:space="preserve">P. Kner, B. B. </w:t>
+      </w:r>
+      <w:proofErr w:type="spellStart"/>
+      <w:r>
+        <w:t>Chhun</w:t>
+      </w:r>
+      <w:proofErr w:type="spellEnd"/>
+      <w:r>
+        <w:t xml:space="preserve">, E. R. </w:t>
+      </w:r>
+      <w:proofErr w:type="spellStart"/>
+      <w:r>
+        <w:t>Griffis</w:t>
+      </w:r>
+      <w:proofErr w:type="spellEnd"/>
+      <w:r>
+        <w:t xml:space="preserve">, L. </w:t>
+      </w:r>
+      <w:proofErr w:type="spellStart"/>
+      <w:r>
+        <w:t>Winoto</w:t>
+      </w:r>
+      <w:proofErr w:type="spellEnd"/>
+      <w:r>
+        <w:t xml:space="preserve">, and M. G. L. Gustafsson, </w:t>
       </w:r>
       <w:r>
         <w:rPr>
@@ -1041,14 +1664,63 @@
         <w:pStyle w:val="NormalWeb"/>
       </w:pPr>
       <w:r>
-        <w:t xml:space="preserve">L. Schermelleh, P. M. Carlton, S. Haase, L. Shao, L. Winoto, P. Kner, B. Burke, M. C. Cardozo, D. A. Agard, M. G. Gustafsson, H. Leonhardt, and J. W. Sedat, </w:t>
-      </w:r>
-      <w:r>
-        <w:rPr>
-          <w:i/>
-          <w:iCs/>
-        </w:rPr>
-        <w:t>Subdiffraction multicolor imaging of the nuclear periphery with 3D structured illumination microscopy</w:t>
+        <w:t xml:space="preserve">L. </w:t>
+      </w:r>
+      <w:proofErr w:type="spellStart"/>
+      <w:r>
+        <w:t>Schermelleh</w:t>
+      </w:r>
+      <w:proofErr w:type="spellEnd"/>
+      <w:r>
+        <w:t xml:space="preserve">, P. M. Carlton, S. </w:t>
+      </w:r>
+      <w:proofErr w:type="spellStart"/>
+      <w:r>
+        <w:t>Haase</w:t>
+      </w:r>
+      <w:proofErr w:type="spellEnd"/>
+      <w:r>
+        <w:t xml:space="preserve">, L. Shao, L. </w:t>
+      </w:r>
+      <w:proofErr w:type="spellStart"/>
+      <w:r>
+        <w:t>Winoto</w:t>
+      </w:r>
+      <w:proofErr w:type="spellEnd"/>
+      <w:r>
+        <w:t xml:space="preserve">, P. Kner, B. Burke, M. C. Cardozo, D. A. </w:t>
+      </w:r>
+      <w:proofErr w:type="spellStart"/>
+      <w:r>
+        <w:t>Agard</w:t>
+      </w:r>
+      <w:proofErr w:type="spellEnd"/>
+      <w:r>
+        <w:t xml:space="preserve">, M. G. Gustafsson, H. Leonhardt, and J. W. </w:t>
+      </w:r>
+      <w:proofErr w:type="spellStart"/>
+      <w:r>
+        <w:t>Sedat</w:t>
+      </w:r>
+      <w:proofErr w:type="spellEnd"/>
+      <w:r>
+        <w:t xml:space="preserve">, </w:t>
+      </w:r>
+      <w:proofErr w:type="spellStart"/>
+      <w:r>
+        <w:rPr>
+          <w:i/>
+          <w:iCs/>
+        </w:rPr>
+        <w:t>Subdiffraction</w:t>
+      </w:r>
+      <w:proofErr w:type="spellEnd"/>
+      <w:r>
+        <w:rPr>
+          <w:i/>
+          <w:iCs/>
+        </w:rPr>
+        <w:t xml:space="preserve"> multicolor imaging of the nuclear periphery with 3D structured illumination microscopy</w:t>
       </w:r>
       <w:r>
         <w:t xml:space="preserve">, Science </w:t>
@@ -1069,7 +1741,23 @@
         <w:pStyle w:val="NormalWeb"/>
       </w:pPr>
       <w:r>
-        <w:t xml:space="preserve">Z. Kam, P. Kner, D. A. Agard, and J. W. Sedat, </w:t>
+        <w:t xml:space="preserve">Z. Kam, P. Kner, D. A. </w:t>
+      </w:r>
+      <w:proofErr w:type="spellStart"/>
+      <w:r>
+        <w:t>Agard</w:t>
+      </w:r>
+      <w:proofErr w:type="spellEnd"/>
+      <w:r>
+        <w:t xml:space="preserve">, and J. W. </w:t>
+      </w:r>
+      <w:proofErr w:type="spellStart"/>
+      <w:r>
+        <w:t>Sedat</w:t>
+      </w:r>
+      <w:proofErr w:type="spellEnd"/>
+      <w:r>
+        <w:t xml:space="preserve">, </w:t>
       </w:r>
       <w:r>
         <w:rPr>
@@ -1107,7 +1795,39 @@
         <w:pStyle w:val="NormalWeb"/>
       </w:pPr>
       <w:r>
-        <w:t xml:space="preserve">D. Sun, W. Fan, P. Kner, J. Boucart, T. Kageyama, Z. Dongxu, R. Pathak, R. F. Nabiev, W. Yuen, </w:t>
+        <w:t xml:space="preserve">D. Sun, W. Fan, P. Kner, J. </w:t>
+      </w:r>
+      <w:proofErr w:type="spellStart"/>
+      <w:r>
+        <w:t>Boucart</w:t>
+      </w:r>
+      <w:proofErr w:type="spellEnd"/>
+      <w:r>
+        <w:t xml:space="preserve">, T. </w:t>
+      </w:r>
+      <w:proofErr w:type="spellStart"/>
+      <w:r>
+        <w:t>Kageyama</w:t>
+      </w:r>
+      <w:proofErr w:type="spellEnd"/>
+      <w:r>
+        <w:t xml:space="preserve">, Z. </w:t>
+      </w:r>
+      <w:proofErr w:type="spellStart"/>
+      <w:r>
+        <w:t>Dongxu</w:t>
+      </w:r>
+      <w:proofErr w:type="spellEnd"/>
+      <w:r>
+        <w:t xml:space="preserve">, R. Pathak, R. F. </w:t>
+      </w:r>
+      <w:proofErr w:type="spellStart"/>
+      <w:r>
+        <w:t>Nabiev</w:t>
+      </w:r>
+      <w:proofErr w:type="spellEnd"/>
+      <w:r>
+        <w:t xml:space="preserve">, W. Yuen, </w:t>
       </w:r>
       <w:r>
         <w:rPr>
@@ -1135,14 +1855,46 @@
         <w:pStyle w:val="NormalWeb"/>
       </w:pPr>
       <w:r>
-        <w:t xml:space="preserve">J. Boucart, R. Pathak, D. Zhang, M. Beaudoin, P. Kner, D. Sun, R. Stone, R. Nabiev and W. Yuen, </w:t>
-      </w:r>
-      <w:r>
-        <w:rPr>
-          <w:i/>
-          <w:iCs/>
-        </w:rPr>
-        <w:t>Long Wavelength MEMS Tunable VCSEL with InP-InAlGaAs Bottom DBR</w:t>
+        <w:t xml:space="preserve">J. </w:t>
+      </w:r>
+      <w:proofErr w:type="spellStart"/>
+      <w:r>
+        <w:t>Boucart</w:t>
+      </w:r>
+      <w:proofErr w:type="spellEnd"/>
+      <w:r>
+        <w:t xml:space="preserve">, R. Pathak, D. Zhang, M. Beaudoin, P. Kner, D. Sun, R. Stone, R. </w:t>
+      </w:r>
+      <w:proofErr w:type="spellStart"/>
+      <w:r>
+        <w:t>Nabiev</w:t>
+      </w:r>
+      <w:proofErr w:type="spellEnd"/>
+      <w:r>
+        <w:t xml:space="preserve"> and W. Yuen, </w:t>
+      </w:r>
+      <w:r>
+        <w:rPr>
+          <w:i/>
+          <w:iCs/>
+        </w:rPr>
+        <w:t xml:space="preserve">Long Wavelength MEMS Tunable VCSEL with </w:t>
+      </w:r>
+      <w:proofErr w:type="spellStart"/>
+      <w:r>
+        <w:rPr>
+          <w:i/>
+          <w:iCs/>
+        </w:rPr>
+        <w:t>InP-InAlGaAs</w:t>
+      </w:r>
+      <w:proofErr w:type="spellEnd"/>
+      <w:r>
+        <w:rPr>
+          <w:i/>
+          <w:iCs/>
+        </w:rPr>
+        <w:t xml:space="preserve"> Bottom DBR</w:t>
       </w:r>
       <w:r>
         <w:t xml:space="preserve">, IEEE Photon. Technol. Lett. </w:t>
@@ -1163,7 +1915,31 @@
         <w:pStyle w:val="NormalWeb"/>
       </w:pPr>
       <w:r>
-        <w:t xml:space="preserve">P. Kner, T. Kageyama, J. Boucart, R. Stone, D. Sun, R. F. Nabiev, R. Pathak, and W. Yuen, </w:t>
+        <w:t xml:space="preserve">P. Kner, T. </w:t>
+      </w:r>
+      <w:proofErr w:type="spellStart"/>
+      <w:r>
+        <w:t>Kageyama</w:t>
+      </w:r>
+      <w:proofErr w:type="spellEnd"/>
+      <w:r>
+        <w:t xml:space="preserve">, J. </w:t>
+      </w:r>
+      <w:proofErr w:type="spellStart"/>
+      <w:r>
+        <w:t>Boucart</w:t>
+      </w:r>
+      <w:proofErr w:type="spellEnd"/>
+      <w:r>
+        <w:t xml:space="preserve">, R. Stone, D. Sun, R. F. </w:t>
+      </w:r>
+      <w:proofErr w:type="spellStart"/>
+      <w:r>
+        <w:t>Nabiev</w:t>
+      </w:r>
+      <w:proofErr w:type="spellEnd"/>
+      <w:r>
+        <w:t xml:space="preserve">, R. Pathak, and W. Yuen, </w:t>
       </w:r>
       <w:r>
         <w:rPr>
@@ -1191,7 +1967,23 @@
         <w:pStyle w:val="NormalWeb"/>
       </w:pPr>
       <w:r>
-        <w:t xml:space="preserve">D. Sun, W. Fan, P. Kner, J. Boucart, T. Kageyama, R. Pathak, D. Zhang, and W. Yuen, </w:t>
+        <w:t xml:space="preserve">D. Sun, W. Fan, P. Kner, J. </w:t>
+      </w:r>
+      <w:proofErr w:type="spellStart"/>
+      <w:r>
+        <w:t>Boucart</w:t>
+      </w:r>
+      <w:proofErr w:type="spellEnd"/>
+      <w:r>
+        <w:t xml:space="preserve">, T. </w:t>
+      </w:r>
+      <w:proofErr w:type="spellStart"/>
+      <w:r>
+        <w:t>Kageyama</w:t>
+      </w:r>
+      <w:proofErr w:type="spellEnd"/>
+      <w:r>
+        <w:t xml:space="preserve">, R. Pathak, D. Zhang, and W. Yuen, </w:t>
       </w:r>
       <w:r>
         <w:rPr>
@@ -1219,7 +2011,23 @@
         <w:pStyle w:val="NormalWeb"/>
       </w:pPr>
       <w:r>
-        <w:t xml:space="preserve">W. Yuen, G. S. Li, R. F. Nabiev, J. Boucart, P. Kner, R. J. Stone, D. Zhang, M. Beaudoin, T. Zheng, C. He, K. Yu, M. Jansen, D. P. Worland, and C. J. Chang-Hasnain, </w:t>
+        <w:t xml:space="preserve">W. Yuen, G. S. Li, R. F. </w:t>
+      </w:r>
+      <w:proofErr w:type="spellStart"/>
+      <w:r>
+        <w:t>Nabiev</w:t>
+      </w:r>
+      <w:proofErr w:type="spellEnd"/>
+      <w:r>
+        <w:t xml:space="preserve">, J. </w:t>
+      </w:r>
+      <w:proofErr w:type="spellStart"/>
+      <w:r>
+        <w:t>Boucart</w:t>
+      </w:r>
+      <w:proofErr w:type="spellEnd"/>
+      <w:r>
+        <w:t xml:space="preserve">, P. Kner, R. J. Stone, D. Zhang, M. Beaudoin, T. Zheng, C. He, K. Yu, M. Jansen, D. P. Worland, and C. J. Chang-Hasnain, </w:t>
       </w:r>
       <w:r>
         <w:rPr>
@@ -1247,7 +2055,39 @@
         <w:pStyle w:val="NormalWeb"/>
       </w:pPr>
       <w:r>
-        <w:t xml:space="preserve">R. J. Stone, R. F. Nabiev, J. Boucart, W. Yuen, P. Kner, G. S. Li, R. Carico, L. Scheffel, M. Jansen, D. P. Worland, and C. J. Chang-Hasnain, </w:t>
+        <w:t xml:space="preserve">R. J. Stone, R. F. </w:t>
+      </w:r>
+      <w:proofErr w:type="spellStart"/>
+      <w:r>
+        <w:t>Nabiev</w:t>
+      </w:r>
+      <w:proofErr w:type="spellEnd"/>
+      <w:r>
+        <w:t xml:space="preserve">, J. </w:t>
+      </w:r>
+      <w:proofErr w:type="spellStart"/>
+      <w:r>
+        <w:t>Boucart</w:t>
+      </w:r>
+      <w:proofErr w:type="spellEnd"/>
+      <w:r>
+        <w:t xml:space="preserve">, W. Yuen, P. Kner, G. S. Li, R. </w:t>
+      </w:r>
+      <w:proofErr w:type="spellStart"/>
+      <w:r>
+        <w:t>Carico</w:t>
+      </w:r>
+      <w:proofErr w:type="spellEnd"/>
+      <w:r>
+        <w:t xml:space="preserve">, L. </w:t>
+      </w:r>
+      <w:proofErr w:type="spellStart"/>
+      <w:r>
+        <w:t>Scheffel</w:t>
+      </w:r>
+      <w:proofErr w:type="spellEnd"/>
+      <w:r>
+        <w:t xml:space="preserve">, M. Jansen, D. P. Worland, and C. J. Chang-Hasnain, </w:t>
       </w:r>
       <w:r>
         <w:rPr>
@@ -1275,14 +2115,54 @@
         <w:pStyle w:val="NormalWeb"/>
       </w:pPr>
       <w:r>
-        <w:t xml:space="preserve">N. A. Fromer, P. Kner, D. S. Chemla, R. Lövenich, and W. Schäfer, </w:t>
-      </w:r>
-      <w:r>
-        <w:rPr>
-          <w:i/>
-          <w:iCs/>
-        </w:rPr>
-        <w:t>Correlation effects beyond Hartree-Fock theory and polarization dependence of four-wave mixing in bulk GaAs at high magnetic field</w:t>
+        <w:t xml:space="preserve">N. A. </w:t>
+      </w:r>
+      <w:proofErr w:type="spellStart"/>
+      <w:r>
+        <w:t>Fromer</w:t>
+      </w:r>
+      <w:proofErr w:type="spellEnd"/>
+      <w:r>
+        <w:t xml:space="preserve">, P. Kner, D. S. </w:t>
+      </w:r>
+      <w:proofErr w:type="spellStart"/>
+      <w:r>
+        <w:t>Chemla</w:t>
+      </w:r>
+      <w:proofErr w:type="spellEnd"/>
+      <w:r>
+        <w:t xml:space="preserve">, R. </w:t>
+      </w:r>
+      <w:proofErr w:type="spellStart"/>
+      <w:r>
+        <w:t>Lövenich</w:t>
+      </w:r>
+      <w:proofErr w:type="spellEnd"/>
+      <w:r>
+        <w:t xml:space="preserve">, and W. Schäfer, </w:t>
+      </w:r>
+      <w:r>
+        <w:rPr>
+          <w:i/>
+          <w:iCs/>
+        </w:rPr>
+        <w:t>Correlation effects beyond Hartree-</w:t>
+      </w:r>
+      <w:proofErr w:type="spellStart"/>
+      <w:r>
+        <w:rPr>
+          <w:i/>
+          <w:iCs/>
+        </w:rPr>
+        <w:t>Fock</w:t>
+      </w:r>
+      <w:proofErr w:type="spellEnd"/>
+      <w:r>
+        <w:rPr>
+          <w:i/>
+          <w:iCs/>
+        </w:rPr>
+        <w:t xml:space="preserve"> theory and polarization dependence of four-wave mixing in bulk GaAs at high magnetic field</w:t>
       </w:r>
       <w:r>
         <w:t xml:space="preserve">, Phys. Rev. B </w:t>
@@ -1303,7 +2183,32 @@
         <w:pStyle w:val="NormalWeb"/>
       </w:pPr>
       <w:r>
-        <w:t xml:space="preserve">P. Kner, S. Bar-Ad, M. V. Marquezini, D. S. Chemla, R. Lövenich, and W. Schäfer, </w:t>
+        <w:lastRenderedPageBreak/>
+        <w:t xml:space="preserve">P. Kner, S. Bar-Ad, M. V. </w:t>
+      </w:r>
+      <w:proofErr w:type="spellStart"/>
+      <w:r>
+        <w:t>Marquezini</w:t>
+      </w:r>
+      <w:proofErr w:type="spellEnd"/>
+      <w:r>
+        <w:t xml:space="preserve">, D. S. </w:t>
+      </w:r>
+      <w:proofErr w:type="spellStart"/>
+      <w:r>
+        <w:t>Chemla</w:t>
+      </w:r>
+      <w:proofErr w:type="spellEnd"/>
+      <w:r>
+        <w:t xml:space="preserve">, R. </w:t>
+      </w:r>
+      <w:proofErr w:type="spellStart"/>
+      <w:r>
+        <w:t>Lövenich</w:t>
+      </w:r>
+      <w:proofErr w:type="spellEnd"/>
+      <w:r>
+        <w:t xml:space="preserve">, and W. Schäfer, </w:t>
       </w:r>
       <w:r>
         <w:rPr>
@@ -1331,8 +2236,23 @@
         <w:pStyle w:val="NormalWeb"/>
       </w:pPr>
       <w:r>
-        <w:lastRenderedPageBreak/>
-        <w:t xml:space="preserve">M. V. Marquezini, P. Kner, S. Bar-Ad, J. Tignon, and D. S. Chemla, </w:t>
+        <w:t xml:space="preserve">M. V. </w:t>
+      </w:r>
+      <w:proofErr w:type="spellStart"/>
+      <w:r>
+        <w:t>Marquezini</w:t>
+      </w:r>
+      <w:proofErr w:type="spellEnd"/>
+      <w:r>
+        <w:t xml:space="preserve">, P. Kner, S. Bar-Ad, J. Tignon, and D. S. </w:t>
+      </w:r>
+      <w:proofErr w:type="spellStart"/>
+      <w:r>
+        <w:t>Chemla</w:t>
+      </w:r>
+      <w:proofErr w:type="spellEnd"/>
+      <w:r>
+        <w:t xml:space="preserve">, </w:t>
       </w:r>
       <w:r>
         <w:rPr>
@@ -1360,7 +2280,23 @@
         <w:pStyle w:val="NormalWeb"/>
       </w:pPr>
       <w:r>
-        <w:t xml:space="preserve">P. Kner, W. Schäfer, R. Lövenich, and D. S. Chemla, </w:t>
+        <w:t xml:space="preserve">P. Kner, W. Schäfer, R. </w:t>
+      </w:r>
+      <w:proofErr w:type="spellStart"/>
+      <w:r>
+        <w:t>Lövenich</w:t>
+      </w:r>
+      <w:proofErr w:type="spellEnd"/>
+      <w:r>
+        <w:t xml:space="preserve">, and D. S. </w:t>
+      </w:r>
+      <w:proofErr w:type="spellStart"/>
+      <w:r>
+        <w:t>Chemla</w:t>
+      </w:r>
+      <w:proofErr w:type="spellEnd"/>
+      <w:r>
+        <w:t xml:space="preserve">, </w:t>
       </w:r>
       <w:r>
         <w:rPr>
@@ -1388,7 +2324,23 @@
         <w:pStyle w:val="NormalWeb"/>
       </w:pPr>
       <w:r>
-        <w:t xml:space="preserve">R. Lövenich, W. Schäfer, P. Kner, and D. S. Chemla, </w:t>
+        <w:t xml:space="preserve">R. </w:t>
+      </w:r>
+      <w:proofErr w:type="spellStart"/>
+      <w:r>
+        <w:t>Lövenich</w:t>
+      </w:r>
+      <w:proofErr w:type="spellEnd"/>
+      <w:r>
+        <w:t xml:space="preserve">, W. Schäfer, P. Kner, and D. S. </w:t>
+      </w:r>
+      <w:proofErr w:type="spellStart"/>
+      <w:r>
+        <w:t>Chemla</w:t>
+      </w:r>
+      <w:proofErr w:type="spellEnd"/>
+      <w:r>
+        <w:t xml:space="preserve">, </w:t>
       </w:r>
       <w:r>
         <w:rPr>
@@ -1416,7 +2368,31 @@
         <w:pStyle w:val="NormalWeb"/>
       </w:pPr>
       <w:r>
-        <w:t xml:space="preserve">P. Kner, S. Bar-Ad, M. V. Marquezini, S. Mukamel, and D. S. Chemla, </w:t>
+        <w:t xml:space="preserve">P. Kner, S. Bar-Ad, M. V. </w:t>
+      </w:r>
+      <w:proofErr w:type="spellStart"/>
+      <w:r>
+        <w:t>Marquezini</w:t>
+      </w:r>
+      <w:proofErr w:type="spellEnd"/>
+      <w:r>
+        <w:t xml:space="preserve">, S. </w:t>
+      </w:r>
+      <w:proofErr w:type="spellStart"/>
+      <w:r>
+        <w:t>Mukamel</w:t>
+      </w:r>
+      <w:proofErr w:type="spellEnd"/>
+      <w:r>
+        <w:t xml:space="preserve">, and D. S. </w:t>
+      </w:r>
+      <w:proofErr w:type="spellStart"/>
+      <w:r>
+        <w:t>Chemla</w:t>
+      </w:r>
+      <w:proofErr w:type="spellEnd"/>
+      <w:r>
+        <w:t xml:space="preserve">, </w:t>
       </w:r>
       <w:r>
         <w:rPr>
@@ -1444,7 +2420,23 @@
         <w:pStyle w:val="NormalWeb"/>
       </w:pPr>
       <w:r>
-        <w:t xml:space="preserve">P. Kner, S. Bar-Ad, M. V. Marquezini, D. S. Chemla, and W. Schäfer, </w:t>
+        <w:t xml:space="preserve">P. Kner, S. Bar-Ad, M. V. </w:t>
+      </w:r>
+      <w:proofErr w:type="spellStart"/>
+      <w:r>
+        <w:t>Marquezini</w:t>
+      </w:r>
+      <w:proofErr w:type="spellEnd"/>
+      <w:r>
+        <w:t xml:space="preserve">, D. S. </w:t>
+      </w:r>
+      <w:proofErr w:type="spellStart"/>
+      <w:r>
+        <w:t>Chemla</w:t>
+      </w:r>
+      <w:proofErr w:type="spellEnd"/>
+      <w:r>
+        <w:t xml:space="preserve">, and W. Schäfer, </w:t>
       </w:r>
       <w:r>
         <w:rPr>
@@ -1462,7 +2454,31 @@
         <w:pStyle w:val="NormalWeb"/>
       </w:pPr>
       <w:r>
-        <w:t xml:space="preserve">S. Bar-Ad, P. Kner, M. V. Marquezini, S. Mukamel, and D. S. Chemla, </w:t>
+        <w:t xml:space="preserve">S. Bar-Ad, P. Kner, M. V. </w:t>
+      </w:r>
+      <w:proofErr w:type="spellStart"/>
+      <w:r>
+        <w:t>Marquezini</w:t>
+      </w:r>
+      <w:proofErr w:type="spellEnd"/>
+      <w:r>
+        <w:t xml:space="preserve">, S. </w:t>
+      </w:r>
+      <w:proofErr w:type="spellStart"/>
+      <w:r>
+        <w:t>Mukamel</w:t>
+      </w:r>
+      <w:proofErr w:type="spellEnd"/>
+      <w:r>
+        <w:t xml:space="preserve">, and D. S. </w:t>
+      </w:r>
+      <w:proofErr w:type="spellStart"/>
+      <w:r>
+        <w:t>Chemla</w:t>
+      </w:r>
+      <w:proofErr w:type="spellEnd"/>
+      <w:r>
+        <w:t xml:space="preserve">, </w:t>
       </w:r>
       <w:r>
         <w:rPr>
@@ -1490,14 +2506,46 @@
         <w:pStyle w:val="NormalWeb"/>
       </w:pPr>
       <w:r>
-        <w:t xml:space="preserve">P. Kner, S. Bar-Ad, M. V. Marquezini, D. S. Chemla, and W. Schäfer, </w:t>
-      </w:r>
-      <w:r>
-        <w:rPr>
-          <w:i/>
-          <w:iCs/>
-        </w:rPr>
-        <w:t>Magnetically Enhanced Exciton-Exciton  Correlations in Semiconductors</w:t>
+        <w:t xml:space="preserve">P. Kner, S. Bar-Ad, M. V. </w:t>
+      </w:r>
+      <w:proofErr w:type="spellStart"/>
+      <w:r>
+        <w:t>Marquezini</w:t>
+      </w:r>
+      <w:proofErr w:type="spellEnd"/>
+      <w:r>
+        <w:t xml:space="preserve">, D. S. </w:t>
+      </w:r>
+      <w:proofErr w:type="spellStart"/>
+      <w:r>
+        <w:t>Chemla</w:t>
+      </w:r>
+      <w:proofErr w:type="spellEnd"/>
+      <w:r>
+        <w:t xml:space="preserve">, and W. Schäfer, </w:t>
+      </w:r>
+      <w:r>
+        <w:rPr>
+          <w:i/>
+          <w:iCs/>
+        </w:rPr>
+        <w:t>Magnetically Enhanced Exciton-</w:t>
+      </w:r>
+      <w:proofErr w:type="gramStart"/>
+      <w:r>
+        <w:rPr>
+          <w:i/>
+          <w:iCs/>
+        </w:rPr>
+        <w:t>Exciton  Correlations</w:t>
+      </w:r>
+      <w:proofErr w:type="gramEnd"/>
+      <w:r>
+        <w:rPr>
+          <w:i/>
+          <w:iCs/>
+        </w:rPr>
+        <w:t xml:space="preserve"> in Semiconductors</w:t>
       </w:r>
       <w:r>
         <w:t xml:space="preserve">, Phys. Rev. Lett. </w:t>
@@ -1518,7 +2566,23 @@
         <w:pStyle w:val="NormalWeb"/>
       </w:pPr>
       <w:r>
-        <w:t xml:space="preserve">S. Bar-Ad, P. Kner, M. V. Marquezini, D. S. Chemla, and K. El-Sayed, </w:t>
+        <w:t xml:space="preserve">S. Bar-Ad, P. Kner, M. V. </w:t>
+      </w:r>
+      <w:proofErr w:type="spellStart"/>
+      <w:r>
+        <w:t>Marquezini</w:t>
+      </w:r>
+      <w:proofErr w:type="spellEnd"/>
+      <w:r>
+        <w:t xml:space="preserve">, D. S. </w:t>
+      </w:r>
+      <w:proofErr w:type="spellStart"/>
+      <w:r>
+        <w:t>Chemla</w:t>
+      </w:r>
+      <w:proofErr w:type="spellEnd"/>
+      <w:r>
+        <w:t xml:space="preserve">, and K. El-Sayed, </w:t>
       </w:r>
       <w:r>
         <w:rPr>
@@ -1546,7 +2610,39 @@
         <w:pStyle w:val="NormalWeb"/>
       </w:pPr>
       <w:r>
-        <w:t xml:space="preserve">U. Siegner, S. Glutsch, S. Bar-Ad, M.-A. Mycek, P. Kner, and D. S. Chemla, </w:t>
+        <w:t xml:space="preserve">U. </w:t>
+      </w:r>
+      <w:proofErr w:type="spellStart"/>
+      <w:r>
+        <w:t>Siegner</w:t>
+      </w:r>
+      <w:proofErr w:type="spellEnd"/>
+      <w:r>
+        <w:t xml:space="preserve">, S. </w:t>
+      </w:r>
+      <w:proofErr w:type="spellStart"/>
+      <w:r>
+        <w:t>Glutsch</w:t>
+      </w:r>
+      <w:proofErr w:type="spellEnd"/>
+      <w:r>
+        <w:t xml:space="preserve">, S. Bar-Ad, M.-A. </w:t>
+      </w:r>
+      <w:proofErr w:type="spellStart"/>
+      <w:r>
+        <w:t>Mycek</w:t>
+      </w:r>
+      <w:proofErr w:type="spellEnd"/>
+      <w:r>
+        <w:t xml:space="preserve">, P. Kner, and D. S. </w:t>
+      </w:r>
+      <w:proofErr w:type="spellStart"/>
+      <w:r>
+        <w:t>Chemla</w:t>
+      </w:r>
+      <w:proofErr w:type="spellEnd"/>
+      <w:r>
+        <w:t xml:space="preserve">, </w:t>
       </w:r>
       <w:r>
         <w:rPr>

</xml_diff>